<commit_message>
modification de la comm
</commit_message>
<xml_diff>
--- a/Annee2/S3/R3_13_Communication/PremiereTramePost.docx
+++ b/Annee2/S3/R3_13_Communication/PremiereTramePost.docx
@@ -4,31 +4,25 @@
   <w:body>
     <w:p>
       <w:r>
-        <w:t xml:space="preserve">Aujourd’hui je vais vous parler d’un sujet qui m’intéresse énormément. Le noyau Linux. L’idée vient d’un développeur, Linus </w:t>
-      </w:r>
-      <w:proofErr w:type="spellStart"/>
-      <w:r>
-        <w:t>Torvalds</w:t>
-      </w:r>
-      <w:proofErr w:type="spellEnd"/>
-      <w:r>
-        <w:t xml:space="preserve"> dit le dictateur bienveillant. L’objectif était de créer un OS complètement Open Source. En effet une des forces du kernel de Linux est que chacun peut aujourd’hui télécharger, lire et modifier le code à sa guise (disponible sur le </w:t>
-      </w:r>
-      <w:proofErr w:type="spellStart"/>
-      <w:r>
-        <w:t>github</w:t>
-      </w:r>
-      <w:proofErr w:type="spellEnd"/>
-      <w:r>
-        <w:t xml:space="preserve"> de Linus </w:t>
-      </w:r>
-      <w:proofErr w:type="spellStart"/>
-      <w:r>
-        <w:t>Torvalds</w:t>
-      </w:r>
-      <w:proofErr w:type="spellEnd"/>
-      <w:r>
-        <w:t xml:space="preserve">). En plus, une des forces de Linux est l’ensemble des distributions proposées qui sont (presque toutes gratuites). La communauté Linux est constituée de milliers voire millions de développeurs à travers le monde. Par conséquent, le choix d’une distribution personnalisé peut être faite, si vous préférer un environnement semblable à MAC OS ou WNDOWS ais gratuitement, même là ces c=distributions peuvent être configurée à la guise de chacun pour la rendre unique. </w:t>
+        <w:t xml:space="preserve">Aujourd’hui je vais vous parler d’un sujet qui m’intéresse énormément. Le noyau Linux. L’idée vient d’un développeur, Linus Torvalds dit le dictateur bienveillant. L’objectif était de créer un OS complètement Open Source. En effet une des forces du kernel de Linux est que chacun peut aujourd’hui télécharger, lire et modifier le code à sa guise (disponible sur le github de Linus Torvalds). En plus, une des forces de Linux est l’ensemble des distributions proposées qui sont (presque toutes gratuites). La communauté Linux est constituée de milliers voire millions de développeurs à travers le monde. Par conséquent, le choix d’une distribution personnalisé peut être faite, si vous préférer un environnement semblable à MAC OS ou WNDOWS </w:t>
+      </w:r>
+      <w:r>
+        <w:t>m</w:t>
+      </w:r>
+      <w:r>
+        <w:t>ais gratuitement, même là ces distributions peuvent être configurée</w:t>
+      </w:r>
+      <w:r>
+        <w:t>s</w:t>
+      </w:r>
+      <w:r>
+        <w:t xml:space="preserve"> à la guise de chacun</w:t>
+      </w:r>
+      <w:r>
+        <w:t>e</w:t>
+      </w:r>
+      <w:r>
+        <w:t xml:space="preserve"> pour la rendre unique. </w:t>
       </w:r>
     </w:p>
     <w:p>
@@ -39,10 +33,61 @@
         <w:t xml:space="preserve">. Cette dernière est très efficace car elle est disponible avec l’ensemble des packages, applications pour du PENTEST. </w:t>
       </w:r>
     </w:p>
-    <w:p/>
     <w:p>
-      <w:r>
-        <w:t xml:space="preserve">Par conséquent si je devais résumé mon expérience avec Linux je citerai un seul mot « génial », cette expérience est immersif et permet de mieux comprendre l’ensemble des outils informatiques que nous utilisons au quotidien qui sont pour la plus part sous une distribution linux. </w:t>
+      <w:pPr>
+        <w:tabs>
+          <w:tab w:val="left" w:pos="2116"/>
+        </w:tabs>
+      </w:pPr>
+      <w:r>
+        <w:tab/>
+      </w:r>
+    </w:p>
+    <w:p>
+      <w:r>
+        <w:t>Par conséquent si je devais résum</w:t>
+      </w:r>
+      <w:r>
+        <w:t>er</w:t>
+      </w:r>
+      <w:r>
+        <w:t xml:space="preserve"> mon expérience avec Linux je </w:t>
+      </w:r>
+      <w:r>
+        <w:t>citerais</w:t>
+      </w:r>
+      <w:r>
+        <w:t xml:space="preserve"> un seul mot « </w:t>
+      </w:r>
+      <w:r>
+        <w:t>curiosité</w:t>
+      </w:r>
+      <w:r>
+        <w:t> »</w:t>
+      </w:r>
+      <w:r>
+        <w:t>.</w:t>
+      </w:r>
+      <w:r>
+        <w:t xml:space="preserve"> </w:t>
+      </w:r>
+      <w:r>
+        <w:t>C</w:t>
+      </w:r>
+      <w:r>
+        <w:t>ette expérience est immersi</w:t>
+      </w:r>
+      <w:r>
+        <w:t>ve</w:t>
+      </w:r>
+      <w:r>
+        <w:t xml:space="preserve"> et permet de mieux comprendre l’ensemble des outils informatiques que nous utilisons au quotidien qui sont pour la plupart sous une distribution </w:t>
+      </w:r>
+      <w:r>
+        <w:t>L</w:t>
+      </w:r>
+      <w:r>
+        <w:t xml:space="preserve">inux. </w:t>
       </w:r>
     </w:p>
     <w:sectPr>

</xml_diff>

<commit_message>
ajout des modifs pour la comm
</commit_message>
<xml_diff>
--- a/Annee2/S3/R3_13_Communication/PremiereTramePost.docx
+++ b/Annee2/S3/R3_13_Communication/PremiereTramePost.docx
@@ -1,111 +1,195 @@
 
 <file path=word/document.xml><?xml version="1.0" encoding="utf-8"?>
-<w:document xmlns:wpc="http://schemas.microsoft.com/office/word/2010/wordprocessingCanvas" xmlns:cx="http://schemas.microsoft.com/office/drawing/2014/chartex" xmlns:cx1="http://schemas.microsoft.com/office/drawing/2015/9/8/chartex" xmlns:cx2="http://schemas.microsoft.com/office/drawing/2015/10/21/chartex" xmlns:cx3="http://schemas.microsoft.com/office/drawing/2016/5/9/chartex" xmlns:cx4="http://schemas.microsoft.com/office/drawing/2016/5/10/chartex" xmlns:cx5="http://schemas.microsoft.com/office/drawing/2016/5/11/chartex" xmlns:cx6="http://schemas.microsoft.com/office/drawing/2016/5/12/chartex" xmlns:cx7="http://schemas.microsoft.com/office/drawing/2016/5/13/chartex" xmlns:cx8="http://schemas.microsoft.com/office/drawing/2016/5/14/chartex" xmlns:mc="http://schemas.openxmlformats.org/markup-compatibility/2006" xmlns:aink="http://schemas.microsoft.com/office/drawing/2016/ink" xmlns:am3d="http://schemas.microsoft.com/office/drawing/2017/model3d" xmlns:o="urn:schemas-microsoft-com:office:office" xmlns:oel="http://schemas.microsoft.com/office/2019/extlst" xmlns:r="http://schemas.openxmlformats.org/officeDocument/2006/relationships" xmlns:m="http://schemas.openxmlformats.org/officeDocument/2006/math" xmlns:v="urn:schemas-microsoft-com:vml" xmlns:wp14="http://schemas.microsoft.com/office/word/2010/wordprocessingDrawing" xmlns:wp="http://schemas.openxmlformats.org/drawingml/2006/wordprocessingDrawing" xmlns:w10="urn:schemas-microsoft-com:office:word" xmlns:w="http://schemas.openxmlformats.org/wordprocessingml/2006/main" xmlns:w14="http://schemas.microsoft.com/office/word/2010/wordml" xmlns:w15="http://schemas.microsoft.com/office/word/2012/wordml" xmlns:w16cex="http://schemas.microsoft.com/office/word/2018/wordml/cex" xmlns:w16cid="http://schemas.microsoft.com/office/word/2016/wordml/cid" xmlns:w16="http://schemas.microsoft.com/office/word/2018/wordml" xmlns:w16sdtdh="http://schemas.microsoft.com/office/word/2020/wordml/sdtdatahash" xmlns:w16se="http://schemas.microsoft.com/office/word/2015/wordml/symex" xmlns:wpg="http://schemas.microsoft.com/office/word/2010/wordprocessingGroup" xmlns:wpi="http://schemas.microsoft.com/office/word/2010/wordprocessingInk" xmlns:wne="http://schemas.microsoft.com/office/word/2006/wordml" xmlns:wps="http://schemas.microsoft.com/office/word/2010/wordprocessingShape" mc:Ignorable="w14 w15 w16se w16cid w16 w16cex w16sdtdh wp14">
+<w:document xmlns:o="urn:schemas-microsoft-com:office:office" xmlns:r="http://schemas.openxmlformats.org/officeDocument/2006/relationships" xmlns:v="urn:schemas-microsoft-com:vml" xmlns:w="http://schemas.openxmlformats.org/wordprocessingml/2006/main" xmlns:w10="urn:schemas-microsoft-com:office:word" xmlns:wp="http://schemas.openxmlformats.org/drawingml/2006/wordprocessingDrawing" xmlns:wps="http://schemas.microsoft.com/office/word/2010/wordprocessingShape" xmlns:wpg="http://schemas.microsoft.com/office/word/2010/wordprocessingGroup" xmlns:mc="http://schemas.openxmlformats.org/markup-compatibility/2006" xmlns:wp14="http://schemas.microsoft.com/office/word/2010/wordprocessingDrawing" xmlns:w14="http://schemas.microsoft.com/office/word/2010/wordml" xmlns:w15="http://schemas.microsoft.com/office/word/2012/wordml" mc:Ignorable="w14 wp14 w15">
   <w:body>
     <w:p>
+      <w:pPr>
+        <w:pStyle w:val="Normal"/>
+        <w:jc w:val="both"/>
+        <w:rPr/>
+      </w:pPr>
       <w:r>
-        <w:t xml:space="preserve">Aujourd’hui je vais vous parler d’un sujet qui m’intéresse énormément. Le noyau Linux. L’idée vient d’un développeur, Linus Torvalds dit le dictateur bienveillant. L’objectif était de créer un OS complètement Open Source. En effet une des forces du kernel de Linux est que chacun peut aujourd’hui télécharger, lire et modifier le code à sa guise (disponible sur le github de Linus Torvalds). En plus, une des forces de Linux est l’ensemble des distributions proposées qui sont (presque toutes gratuites). La communauté Linux est constituée de milliers voire millions de développeurs à travers le monde. Par conséquent, le choix d’une distribution personnalisé peut être faite, si vous préférer un environnement semblable à MAC OS ou WNDOWS </w:t>
+        <w:rPr/>
+        <w:t>Aujourd’hui je vais vous parler d’un sujet qui m’intéresse énormément. Le noyau Linux.</w:t>
       </w:r>
       <w:r>
-        <w:t>m</w:t>
+        <w:drawing>
+          <wp:anchor behindDoc="0" distT="0" distB="0" distL="0" distR="0" simplePos="0" locked="0" layoutInCell="0" allowOverlap="1" relativeHeight="2">
+            <wp:simplePos x="0" y="0"/>
+            <wp:positionH relativeFrom="column">
+              <wp:posOffset>5791835</wp:posOffset>
+            </wp:positionH>
+            <wp:positionV relativeFrom="paragraph">
+              <wp:posOffset>-834390</wp:posOffset>
+            </wp:positionV>
+            <wp:extent cx="815975" cy="967105"/>
+            <wp:effectExtent l="0" t="0" r="0" b="0"/>
+            <wp:wrapSquare wrapText="largest"/>
+            <wp:docPr id="1" name="Image1" descr=""/>
+            <wp:cNvGraphicFramePr>
+              <a:graphicFrameLocks xmlns:a="http://schemas.openxmlformats.org/drawingml/2006/main" noChangeAspect="1"/>
+            </wp:cNvGraphicFramePr>
+            <a:graphic xmlns:a="http://schemas.openxmlformats.org/drawingml/2006/main">
+              <a:graphicData uri="http://schemas.openxmlformats.org/drawingml/2006/picture">
+                <pic:pic xmlns:pic="http://schemas.openxmlformats.org/drawingml/2006/picture">
+                  <pic:nvPicPr>
+                    <pic:cNvPr id="1" name="Image1" descr=""/>
+                    <pic:cNvPicPr>
+                      <a:picLocks noChangeAspect="1" noChangeArrowheads="1"/>
+                    </pic:cNvPicPr>
+                  </pic:nvPicPr>
+                  <pic:blipFill>
+                    <a:blip r:embed="rId2"/>
+                    <a:stretch>
+                      <a:fillRect/>
+                    </a:stretch>
+                  </pic:blipFill>
+                  <pic:spPr bwMode="auto">
+                    <a:xfrm>
+                      <a:off x="0" y="0"/>
+                      <a:ext cx="815975" cy="967105"/>
+                    </a:xfrm>
+                    <a:prstGeom prst="rect">
+                      <a:avLst/>
+                    </a:prstGeom>
+                  </pic:spPr>
+                </pic:pic>
+              </a:graphicData>
+            </a:graphic>
+          </wp:anchor>
+        </w:drawing>
       </w:r>
       <w:r>
-        <w:t>ais gratuitement, même là ces distributions peuvent être configurée</w:t>
-      </w:r>
-      <w:r>
-        <w:t>s</w:t>
-      </w:r>
-      <w:r>
-        <w:t xml:space="preserve"> à la guise de chacun</w:t>
-      </w:r>
-      <w:r>
-        <w:t>e</w:t>
-      </w:r>
-      <w:r>
-        <w:t xml:space="preserve"> pour la rendre unique. </w:t>
-      </w:r>
-    </w:p>
-    <w:p>
-      <w:r>
-        <w:t>Si je vous parle de ce sujet c’est que moi-même je suis un utilisateur de Linux. J’ai commencé sur UBUNTU avec un dual boot mais je me suis très vite senti lassé par cette distribution. Je me suis donc tourné vers sa distribution mère DEBIAN. DEBIAN est quasiment constitué de logiciel libre. En parallèle de ce dual boot j’ai créé une passerelle WSL sur WINDOWS 11 avec UBUNTU afin d’avoir un environnement toujours accessible. Mes envies de travailler dans la sécurité informatique m’ont aussi amené à me tourner vers d’autres distributions, notamment la plus connu KALI LINUX</w:t>
-      </w:r>
-      <w:r>
-        <w:t xml:space="preserve">. Cette dernière est très efficace car elle est disponible avec l’ensemble des packages, applications pour du PENTEST. </w:t>
+        <w:rPr/>
+        <w:t xml:space="preserve"> L’idée vient d’un développeur, Linus Torvalds dit le dictateur bienveillant. L’objectif était de créer un OS complètement Open Source. En effet une des forces du kernel de Linux est que chacun peut aujourd’hui télécharger, lire et modifier le code à sa guise (disponible sur le github de Linus Torvalds). En plus, une des forces de Linux est l’ensemble des distributions proposées qui sont (presque toutes gratuites). La communauté Linux est constituée de milliers voire millions de développeurs à travers le monde. Par conséquent, le choix d’une distribution personnalisé peut être faite, si vous préférer un environnement semblable à MAC OS ou WNDOWS mais gratuitement, même là ces distributions peuvent être configurées à la guise de chacune pour la rendre unique. </w:t>
       </w:r>
     </w:p>
     <w:p>
       <w:pPr>
-        <w:tabs>
-          <w:tab w:val="left" w:pos="2116"/>
-        </w:tabs>
+        <w:pStyle w:val="Normal"/>
+        <w:jc w:val="both"/>
+        <w:rPr/>
       </w:pPr>
       <w:r>
+        <w:rPr/>
+        <w:t xml:space="preserve">Si je vous parle de ce sujet c’est que moi-même je suis un utilisateur de Linux. J’ai commencé sur UBUNTU avec un dual boot mais je me suis très vite senti lassé par cette distribution. Je me suis donc tourné vers sa distribution mère DEBIAN. DEBIAN est quasiment constitué de logiciel libre. En parallèle de ce dual boot j’ai créé une passerelle WSL sur WINDOWS 11 avec UBUNTU afin d’avoir un environnement toujours accessible. Mes envies de travailler dans la sécurité informatique m’ont aussi amené à me tourner vers d’autres distributions, notamment la plus connu KALI LINUX. Cette dernière est très efficace car elle est disponible avec l’ensemble des packages, applications pour du PENTEST. </w:t>
+      </w:r>
+    </w:p>
+    <w:p>
+      <w:pPr>
+        <w:pStyle w:val="Normal"/>
+        <w:tabs>
+          <w:tab w:val="clear" w:pos="708"/>
+          <w:tab w:val="left" w:pos="2116" w:leader="none"/>
+        </w:tabs>
+        <w:jc w:val="both"/>
+        <w:rPr/>
+      </w:pPr>
+      <w:r>
+        <w:rPr/>
         <w:tab/>
       </w:r>
     </w:p>
     <w:p>
+      <w:pPr>
+        <w:pStyle w:val="Normal"/>
+        <w:jc w:val="both"/>
+        <w:rPr/>
+      </w:pPr>
       <w:r>
-        <w:t>Par conséquent si je devais résum</w:t>
+        <w:rPr/>
+        <w:t xml:space="preserve">Par conséquent si je devais résumer mon expérience avec Linux je citerais un seul mot « curiosité ». Cette expérience est immersive et permet de mieux comprendre l’ensemble des outils informatiques que nous utilisons au quotidien qui sont pour la plupart sous une distribution Linux. </w:t>
+      </w:r>
+    </w:p>
+    <w:p>
+      <w:pPr>
+        <w:pStyle w:val="Normal"/>
+        <w:jc w:val="both"/>
+        <w:rPr/>
+      </w:pPr>
+      <w:r>
+        <w:drawing>
+          <wp:anchor behindDoc="0" distT="0" distB="0" distL="0" distR="0" simplePos="0" locked="0" layoutInCell="0" allowOverlap="1" relativeHeight="3">
+            <wp:simplePos x="0" y="0"/>
+            <wp:positionH relativeFrom="column">
+              <wp:posOffset>2200910</wp:posOffset>
+            </wp:positionH>
+            <wp:positionV relativeFrom="paragraph">
+              <wp:posOffset>-7620</wp:posOffset>
+            </wp:positionV>
+            <wp:extent cx="1485900" cy="827405"/>
+            <wp:effectExtent l="0" t="0" r="0" b="0"/>
+            <wp:wrapSquare wrapText="largest"/>
+            <wp:docPr id="2" name="Image3" descr=""/>
+            <wp:cNvGraphicFramePr>
+              <a:graphicFrameLocks xmlns:a="http://schemas.openxmlformats.org/drawingml/2006/main" noChangeAspect="1"/>
+            </wp:cNvGraphicFramePr>
+            <a:graphic xmlns:a="http://schemas.openxmlformats.org/drawingml/2006/main">
+              <a:graphicData uri="http://schemas.openxmlformats.org/drawingml/2006/picture">
+                <pic:pic xmlns:pic="http://schemas.openxmlformats.org/drawingml/2006/picture">
+                  <pic:nvPicPr>
+                    <pic:cNvPr id="2" name="Image3" descr=""/>
+                    <pic:cNvPicPr>
+                      <a:picLocks noChangeAspect="1" noChangeArrowheads="1"/>
+                    </pic:cNvPicPr>
+                  </pic:nvPicPr>
+                  <pic:blipFill>
+                    <a:blip r:embed="rId3"/>
+                    <a:stretch>
+                      <a:fillRect/>
+                    </a:stretch>
+                  </pic:blipFill>
+                  <pic:spPr bwMode="auto">
+                    <a:xfrm>
+                      <a:off x="0" y="0"/>
+                      <a:ext cx="1485900" cy="827405"/>
+                    </a:xfrm>
+                    <a:prstGeom prst="rect">
+                      <a:avLst/>
+                    </a:prstGeom>
+                  </pic:spPr>
+                </pic:pic>
+              </a:graphicData>
+            </a:graphic>
+          </wp:anchor>
+        </w:drawing>
       </w:r>
       <w:r>
-        <w:t>er</w:t>
+        <w:rPr/>
+        <w:t>#linux#debian#tux#github#proragmmation#opensource#freecode#freelicence</w:t>
       </w:r>
+    </w:p>
+    <w:p>
+      <w:pPr>
+        <w:pStyle w:val="Normal"/>
+        <w:spacing w:before="0" w:after="160"/>
+        <w:jc w:val="both"/>
+        <w:rPr/>
+      </w:pPr>
       <w:r>
-        <w:t xml:space="preserve"> mon expérience avec Linux je </w:t>
-      </w:r>
-      <w:r>
-        <w:t>citerais</w:t>
-      </w:r>
-      <w:r>
-        <w:t xml:space="preserve"> un seul mot « </w:t>
-      </w:r>
-      <w:r>
-        <w:t>curiosité</w:t>
-      </w:r>
-      <w:r>
-        <w:t> »</w:t>
-      </w:r>
-      <w:r>
-        <w:t>.</w:t>
-      </w:r>
-      <w:r>
-        <w:t xml:space="preserve"> </w:t>
-      </w:r>
-      <w:r>
-        <w:t>C</w:t>
-      </w:r>
-      <w:r>
-        <w:t>ette expérience est immersi</w:t>
-      </w:r>
-      <w:r>
-        <w:t>ve</w:t>
-      </w:r>
-      <w:r>
-        <w:t xml:space="preserve"> et permet de mieux comprendre l’ensemble des outils informatiques que nous utilisons au quotidien qui sont pour la plupart sous une distribution </w:t>
-      </w:r>
-      <w:r>
-        <w:t>L</w:t>
-      </w:r>
-      <w:r>
-        <w:t xml:space="preserve">inux. </w:t>
+        <w:rPr/>
+        <w:t>#ubuntu#pentest#kalilinux#security#debianbestos</w:t>
       </w:r>
     </w:p>
     <w:sectPr>
+      <w:type w:val="nextPage"/>
       <w:pgSz w:w="11906" w:h="16838"/>
-      <w:pgMar w:top="1417" w:right="1417" w:bottom="1417" w:left="1417" w:header="708" w:footer="708" w:gutter="0"/>
-      <w:cols w:space="708"/>
-      <w:docGrid w:linePitch="360"/>
+      <w:pgMar w:left="1417" w:right="1417" w:gutter="0" w:header="0" w:top="1417" w:footer="0" w:bottom="1417"/>
+      <w:pgNumType w:fmt="decimal"/>
+      <w:formProt w:val="false"/>
+      <w:textDirection w:val="lrTb"/>
+      <w:docGrid w:type="default" w:linePitch="360" w:charSpace="4096"/>
     </w:sectPr>
   </w:body>
 </w:document>
 </file>
 
 <file path=word/styles.xml><?xml version="1.0" encoding="utf-8"?>
-<w:styles xmlns:mc="http://schemas.openxmlformats.org/markup-compatibility/2006" xmlns:r="http://schemas.openxmlformats.org/officeDocument/2006/relationships" xmlns:w="http://schemas.openxmlformats.org/wordprocessingml/2006/main" xmlns:w14="http://schemas.microsoft.com/office/word/2010/wordml" xmlns:w15="http://schemas.microsoft.com/office/word/2012/wordml" xmlns:w16cex="http://schemas.microsoft.com/office/word/2018/wordml/cex" xmlns:w16cid="http://schemas.microsoft.com/office/word/2016/wordml/cid" xmlns:w16="http://schemas.microsoft.com/office/word/2018/wordml" xmlns:w16sdtdh="http://schemas.microsoft.com/office/word/2020/wordml/sdtdatahash" xmlns:w16se="http://schemas.microsoft.com/office/word/2015/wordml/symex" mc:Ignorable="w14 w15 w16se w16cid w16 w16cex w16sdtdh">
+<w:styles xmlns:w="http://schemas.openxmlformats.org/wordprocessingml/2006/main" xmlns:w14="http://schemas.microsoft.com/office/word/2010/wordml" xmlns:mc="http://schemas.openxmlformats.org/markup-compatibility/2006" mc:Ignorable="w14">
   <w:docDefaults>
     <w:rPrDefault>
       <w:rPr>
-        <w:rFonts w:asciiTheme="minorHAnsi" w:eastAsiaTheme="minorHAnsi" w:hAnsiTheme="minorHAnsi" w:cstheme="minorBidi"/>
+        <w:rFonts w:ascii="Calibri" w:hAnsi="Calibri" w:eastAsia="Calibri" w:cs="" w:asciiTheme="minorHAnsi" w:cstheme="minorBidi" w:eastAsiaTheme="minorHAnsi" w:hAnsiTheme="minorHAnsi"/>
         <w:kern w:val="2"/>
         <w:sz w:val="22"/>
         <w:szCs w:val="22"/>
@@ -115,21 +199,21 @@
     </w:rPrDefault>
     <w:pPrDefault>
       <w:pPr>
-        <w:spacing w:after="160" w:line="259" w:lineRule="auto"/>
+        <w:suppressAutoHyphens w:val="true"/>
       </w:pPr>
     </w:pPrDefault>
   </w:docDefaults>
   <w:latentStyles w:defLockedState="0" w:defUIPriority="99" w:defSemiHidden="0" w:defUnhideWhenUsed="0" w:defQFormat="0" w:count="376">
     <w:lsdException w:name="Normal" w:uiPriority="0" w:qFormat="1"/>
     <w:lsdException w:name="heading 1" w:uiPriority="9" w:qFormat="1"/>
-    <w:lsdException w:name="heading 2" w:semiHidden="1" w:uiPriority="9" w:unhideWhenUsed="1" w:qFormat="1"/>
-    <w:lsdException w:name="heading 3" w:semiHidden="1" w:uiPriority="9" w:unhideWhenUsed="1" w:qFormat="1"/>
-    <w:lsdException w:name="heading 4" w:semiHidden="1" w:uiPriority="9" w:unhideWhenUsed="1" w:qFormat="1"/>
-    <w:lsdException w:name="heading 5" w:semiHidden="1" w:uiPriority="9" w:unhideWhenUsed="1" w:qFormat="1"/>
-    <w:lsdException w:name="heading 6" w:semiHidden="1" w:uiPriority="9" w:unhideWhenUsed="1" w:qFormat="1"/>
-    <w:lsdException w:name="heading 7" w:semiHidden="1" w:uiPriority="9" w:unhideWhenUsed="1" w:qFormat="1"/>
-    <w:lsdException w:name="heading 8" w:semiHidden="1" w:uiPriority="9" w:unhideWhenUsed="1" w:qFormat="1"/>
-    <w:lsdException w:name="heading 9" w:semiHidden="1" w:uiPriority="9" w:unhideWhenUsed="1" w:qFormat="1"/>
+    <w:lsdException w:name="heading 2" w:uiPriority="9" w:semiHidden="1" w:unhideWhenUsed="1" w:qFormat="1"/>
+    <w:lsdException w:name="heading 3" w:uiPriority="9" w:semiHidden="1" w:unhideWhenUsed="1" w:qFormat="1"/>
+    <w:lsdException w:name="heading 4" w:uiPriority="9" w:semiHidden="1" w:unhideWhenUsed="1" w:qFormat="1"/>
+    <w:lsdException w:name="heading 5" w:uiPriority="9" w:semiHidden="1" w:unhideWhenUsed="1" w:qFormat="1"/>
+    <w:lsdException w:name="heading 6" w:uiPriority="9" w:semiHidden="1" w:unhideWhenUsed="1" w:qFormat="1"/>
+    <w:lsdException w:name="heading 7" w:uiPriority="9" w:semiHidden="1" w:unhideWhenUsed="1" w:qFormat="1"/>
+    <w:lsdException w:name="heading 8" w:uiPriority="9" w:semiHidden="1" w:unhideWhenUsed="1" w:qFormat="1"/>
+    <w:lsdException w:name="heading 9" w:uiPriority="9" w:semiHidden="1" w:unhideWhenUsed="1" w:qFormat="1"/>
     <w:lsdException w:name="index 1" w:semiHidden="1" w:unhideWhenUsed="1"/>
     <w:lsdException w:name="index 2" w:semiHidden="1" w:unhideWhenUsed="1"/>
     <w:lsdException w:name="index 3" w:semiHidden="1" w:unhideWhenUsed="1"/>
@@ -139,22 +223,22 @@
     <w:lsdException w:name="index 7" w:semiHidden="1" w:unhideWhenUsed="1"/>
     <w:lsdException w:name="index 8" w:semiHidden="1" w:unhideWhenUsed="1"/>
     <w:lsdException w:name="index 9" w:semiHidden="1" w:unhideWhenUsed="1"/>
-    <w:lsdException w:name="toc 1" w:semiHidden="1" w:uiPriority="39" w:unhideWhenUsed="1"/>
-    <w:lsdException w:name="toc 2" w:semiHidden="1" w:uiPriority="39" w:unhideWhenUsed="1"/>
-    <w:lsdException w:name="toc 3" w:semiHidden="1" w:uiPriority="39" w:unhideWhenUsed="1"/>
-    <w:lsdException w:name="toc 4" w:semiHidden="1" w:uiPriority="39" w:unhideWhenUsed="1"/>
-    <w:lsdException w:name="toc 5" w:semiHidden="1" w:uiPriority="39" w:unhideWhenUsed="1"/>
-    <w:lsdException w:name="toc 6" w:semiHidden="1" w:uiPriority="39" w:unhideWhenUsed="1"/>
-    <w:lsdException w:name="toc 7" w:semiHidden="1" w:uiPriority="39" w:unhideWhenUsed="1"/>
-    <w:lsdException w:name="toc 8" w:semiHidden="1" w:uiPriority="39" w:unhideWhenUsed="1"/>
-    <w:lsdException w:name="toc 9" w:semiHidden="1" w:uiPriority="39" w:unhideWhenUsed="1"/>
+    <w:lsdException w:name="toc 1" w:uiPriority="39" w:semiHidden="1" w:unhideWhenUsed="1"/>
+    <w:lsdException w:name="toc 2" w:uiPriority="39" w:semiHidden="1" w:unhideWhenUsed="1"/>
+    <w:lsdException w:name="toc 3" w:uiPriority="39" w:semiHidden="1" w:unhideWhenUsed="1"/>
+    <w:lsdException w:name="toc 4" w:uiPriority="39" w:semiHidden="1" w:unhideWhenUsed="1"/>
+    <w:lsdException w:name="toc 5" w:uiPriority="39" w:semiHidden="1" w:unhideWhenUsed="1"/>
+    <w:lsdException w:name="toc 6" w:uiPriority="39" w:semiHidden="1" w:unhideWhenUsed="1"/>
+    <w:lsdException w:name="toc 7" w:uiPriority="39" w:semiHidden="1" w:unhideWhenUsed="1"/>
+    <w:lsdException w:name="toc 8" w:uiPriority="39" w:semiHidden="1" w:unhideWhenUsed="1"/>
+    <w:lsdException w:name="toc 9" w:uiPriority="39" w:semiHidden="1" w:unhideWhenUsed="1"/>
     <w:lsdException w:name="Normal Indent" w:semiHidden="1" w:unhideWhenUsed="1"/>
     <w:lsdException w:name="footnote text" w:semiHidden="1" w:unhideWhenUsed="1"/>
     <w:lsdException w:name="annotation text" w:semiHidden="1" w:unhideWhenUsed="1"/>
     <w:lsdException w:name="header" w:semiHidden="1" w:unhideWhenUsed="1"/>
     <w:lsdException w:name="footer" w:semiHidden="1" w:unhideWhenUsed="1"/>
     <w:lsdException w:name="index heading" w:semiHidden="1" w:unhideWhenUsed="1"/>
-    <w:lsdException w:name="caption" w:semiHidden="1" w:uiPriority="35" w:unhideWhenUsed="1" w:qFormat="1"/>
+    <w:lsdException w:name="caption" w:uiPriority="35" w:semiHidden="1" w:unhideWhenUsed="1" w:qFormat="1"/>
     <w:lsdException w:name="table of figures" w:semiHidden="1" w:unhideWhenUsed="1"/>
     <w:lsdException w:name="envelope address" w:semiHidden="1" w:unhideWhenUsed="1"/>
     <w:lsdException w:name="envelope return" w:semiHidden="1" w:unhideWhenUsed="1"/>
@@ -185,7 +269,7 @@
     <w:lsdException w:name="Title" w:uiPriority="10" w:qFormat="1"/>
     <w:lsdException w:name="Closing" w:semiHidden="1" w:unhideWhenUsed="1"/>
     <w:lsdException w:name="Signature" w:semiHidden="1" w:unhideWhenUsed="1"/>
-    <w:lsdException w:name="Default Paragraph Font" w:semiHidden="1" w:uiPriority="1" w:unhideWhenUsed="1"/>
+    <w:lsdException w:name="Default Paragraph Font" w:uiPriority="1" w:semiHidden="1" w:unhideWhenUsed="1"/>
     <w:lsdException w:name="Body Text" w:semiHidden="1" w:unhideWhenUsed="1"/>
     <w:lsdException w:name="Body Text Indent" w:semiHidden="1" w:unhideWhenUsed="1"/>
     <w:lsdException w:name="List Continue" w:semiHidden="1" w:unhideWhenUsed="1"/>
@@ -385,8 +469,8 @@
     <w:lsdException w:name="Subtle Reference" w:uiPriority="31" w:qFormat="1"/>
     <w:lsdException w:name="Intense Reference" w:uiPriority="32" w:qFormat="1"/>
     <w:lsdException w:name="Book Title" w:uiPriority="33" w:qFormat="1"/>
-    <w:lsdException w:name="Bibliography" w:semiHidden="1" w:uiPriority="37" w:unhideWhenUsed="1"/>
-    <w:lsdException w:name="TOC Heading" w:semiHidden="1" w:uiPriority="39" w:unhideWhenUsed="1" w:qFormat="1"/>
+    <w:lsdException w:name="Bibliography" w:uiPriority="37" w:semiHidden="1" w:unhideWhenUsed="1"/>
+    <w:lsdException w:name="TOC Heading" w:uiPriority="39" w:semiHidden="1" w:unhideWhenUsed="1" w:qFormat="1"/>
     <w:lsdException w:name="Plain Table 1" w:uiPriority="41"/>
     <w:lsdException w:name="Plain Table 2" w:uiPriority="42"/>
     <w:lsdException w:name="Plain Table 3" w:uiPriority="43"/>
@@ -497,15 +581,97 @@
     <w:lsdException w:name="Unresolved Mention" w:semiHidden="1" w:unhideWhenUsed="1"/>
     <w:lsdException w:name="Smart Link" w:semiHidden="1" w:unhideWhenUsed="1"/>
   </w:latentStyles>
-  <w:style w:type="paragraph" w:default="1" w:styleId="Normal">
+  <w:style w:type="paragraph" w:styleId="Normal" w:default="1">
     <w:name w:val="Normal"/>
     <w:qFormat/>
+    <w:pPr>
+      <w:widowControl/>
+      <w:bidi w:val="0"/>
+      <w:spacing w:lineRule="auto" w:line="259" w:before="0" w:after="160"/>
+      <w:jc w:val="left"/>
+    </w:pPr>
+    <w:rPr>
+      <w:rFonts w:ascii="Calibri" w:hAnsi="Calibri" w:eastAsia="Calibri" w:cs="" w:asciiTheme="minorHAnsi" w:cstheme="minorBidi" w:eastAsiaTheme="minorHAnsi" w:hAnsiTheme="minorHAnsi"/>
+      <w:color w:val="auto"/>
+      <w:kern w:val="2"/>
+      <w:sz w:val="22"/>
+      <w:szCs w:val="22"/>
+      <w:lang w:val="fr-FR" w:eastAsia="en-US" w:bidi="ar-SA"/>
+      <w14:ligatures w14:val="standardContextual"/>
+    </w:rPr>
   </w:style>
-  <w:style w:type="character" w:default="1" w:styleId="Policepardfaut">
+  <w:style w:type="character" w:styleId="DefaultParagraphFont" w:default="1">
     <w:name w:val="Default Paragraph Font"/>
     <w:uiPriority w:val="1"/>
     <w:semiHidden/>
     <w:unhideWhenUsed/>
+    <w:qFormat/>
+    <w:rPr/>
+  </w:style>
+  <w:style w:type="paragraph" w:styleId="Heading">
+    <w:name w:val="Heading"/>
+    <w:basedOn w:val="Normal"/>
+    <w:next w:val="TextBody"/>
+    <w:qFormat/>
+    <w:pPr>
+      <w:keepNext w:val="true"/>
+      <w:spacing w:before="240" w:after="120"/>
+    </w:pPr>
+    <w:rPr>
+      <w:rFonts w:ascii="Liberation Sans" w:hAnsi="Liberation Sans" w:eastAsia="Noto Sans CJK SC" w:cs="Noto Sans Devanagari"/>
+      <w:sz w:val="28"/>
+      <w:szCs w:val="28"/>
+    </w:rPr>
+  </w:style>
+  <w:style w:type="paragraph" w:styleId="TextBody">
+    <w:name w:val="Body Text"/>
+    <w:basedOn w:val="Normal"/>
+    <w:pPr>
+      <w:spacing w:lineRule="auto" w:line="276" w:before="0" w:after="140"/>
+    </w:pPr>
+    <w:rPr/>
+  </w:style>
+  <w:style w:type="paragraph" w:styleId="List">
+    <w:name w:val="List"/>
+    <w:basedOn w:val="TextBody"/>
+    <w:pPr/>
+    <w:rPr>
+      <w:rFonts w:cs="Noto Sans Devanagari"/>
+    </w:rPr>
+  </w:style>
+  <w:style w:type="paragraph" w:styleId="Caption">
+    <w:name w:val="Caption"/>
+    <w:basedOn w:val="Normal"/>
+    <w:qFormat/>
+    <w:pPr>
+      <w:suppressLineNumbers/>
+      <w:spacing w:before="120" w:after="120"/>
+    </w:pPr>
+    <w:rPr>
+      <w:rFonts w:cs="Noto Sans Devanagari"/>
+      <w:i/>
+      <w:iCs/>
+      <w:sz w:val="24"/>
+      <w:szCs w:val="24"/>
+    </w:rPr>
+  </w:style>
+  <w:style w:type="paragraph" w:styleId="Index">
+    <w:name w:val="Index"/>
+    <w:basedOn w:val="Normal"/>
+    <w:qFormat/>
+    <w:pPr>
+      <w:suppressLineNumbers/>
+    </w:pPr>
+    <w:rPr>
+      <w:rFonts w:cs="Noto Sans Devanagari"/>
+    </w:rPr>
+  </w:style>
+  <w:style w:type="numbering" w:styleId="NoList" w:default="1">
+    <w:name w:val="No List"/>
+    <w:uiPriority w:val="99"/>
+    <w:semiHidden/>
+    <w:unhideWhenUsed/>
+    <w:qFormat/>
   </w:style>
   <w:style w:type="table" w:default="1" w:styleId="TableauNormal">
     <w:name w:val="Normal Table"/>
@@ -513,7 +679,6 @@
     <w:semiHidden/>
     <w:unhideWhenUsed/>
     <w:tblPr>
-      <w:tblInd w:w="0" w:type="dxa"/>
       <w:tblCellMar>
         <w:top w:w="0" w:type="dxa"/>
         <w:left w:w="108" w:type="dxa"/>
@@ -521,12 +686,6 @@
         <w:right w:w="108" w:type="dxa"/>
       </w:tblCellMar>
     </w:tblPr>
-  </w:style>
-  <w:style w:type="numbering" w:default="1" w:styleId="Aucuneliste">
-    <w:name w:val="No List"/>
-    <w:uiPriority w:val="99"/>
-    <w:semiHidden/>
-    <w:unhideWhenUsed/>
   </w:style>
 </w:styles>
 </file>

</xml_diff>